<commit_message>
added ILP & resume 4
</commit_message>
<xml_diff>
--- a/Assignments/LucaNovello_wtp100_resume_4.docx
+++ b/Assignments/LucaNovello_wtp100_resume_4.docx
@@ -5,7 +5,7 @@
     <w:p>
       <w:pPr>
         <w:pStyle w:val="Title"/>
-        <w:spacing w:line="161" w:lineRule="auto"/>
+        <w:spacing w:line="168" w:lineRule="auto"/>
         <w:jc w:val="left"/>
         <w:rPr>
           <w:color w:val="0E2841" w:themeColor="text2"/>
@@ -26,19 +26,29 @@
       <w:pPr>
         <w:spacing w:line="168" w:lineRule="auto"/>
         <w:rPr>
+          <w:rFonts w:ascii="Poppins ExtraBold" w:hAnsi="Poppins ExtraBold" w:cs="Poppins ExtraBold"/>
+          <w:sz w:val="28"/>
+          <w:szCs w:val="28"/>
+        </w:rPr>
+      </w:pPr>
+      <w:r>
+        <w:rPr>
+          <w:rFonts w:ascii="Poppins ExtraBold" w:hAnsi="Poppins ExtraBold" w:cs="Poppins ExtraBold"/>
+          <w:sz w:val="28"/>
+          <w:szCs w:val="28"/>
+        </w:rPr>
+        <w:t>Full Stack Developer</w:t>
+      </w:r>
+    </w:p>
+    <w:p>
+      <w:pPr>
+        <w:spacing w:line="168" w:lineRule="auto"/>
+        <w:rPr>
           <w:rFonts w:ascii="Poppins SemiBold" w:hAnsi="Poppins SemiBold" w:cs="Poppins SemiBold"/>
           <w:sz w:val="28"/>
           <w:szCs w:val="28"/>
         </w:rPr>
       </w:pPr>
-      <w:r>
-        <w:rPr>
-          <w:rFonts w:ascii="Poppins SemiBold" w:hAnsi="Poppins SemiBold" w:cs="Poppins SemiBold"/>
-          <w:sz w:val="28"/>
-          <w:szCs w:val="28"/>
-        </w:rPr>
-        <w:t>Full Stack Developer</w:t>
-      </w:r>
     </w:p>
     <w:p>
       <w:pPr>
@@ -48,57 +58,48 @@
           <w:rFonts w:ascii="Inter 18pt SemiBold" w:hAnsi="Inter 18pt SemiBold"/>
         </w:rPr>
       </w:pPr>
-    </w:p>
-    <w:p>
-      <w:pPr>
-        <w:jc w:val="right"/>
+      <w:r>
         <w:rPr>
           <w:rStyle w:val="SubtleEmphasis"/>
           <w:rFonts w:ascii="Inter 18pt SemiBold" w:hAnsi="Inter 18pt SemiBold"/>
         </w:rPr>
-      </w:pPr>
+        <w:t>316 Hoover Park Drive</w:t>
+      </w:r>
       <w:r>
         <w:rPr>
           <w:rStyle w:val="SubtleEmphasis"/>
           <w:rFonts w:ascii="Inter 18pt SemiBold" w:hAnsi="Inter 18pt SemiBold"/>
         </w:rPr>
-        <w:t>316 Hoover Park Drive</w:t>
+        <w:t xml:space="preserve">, </w:t>
       </w:r>
       <w:r>
         <w:rPr>
           <w:rStyle w:val="SubtleEmphasis"/>
           <w:rFonts w:ascii="Inter 18pt SemiBold" w:hAnsi="Inter 18pt SemiBold"/>
         </w:rPr>
-        <w:t xml:space="preserve">, </w:t>
+        <w:t xml:space="preserve">Stouffville </w:t>
       </w:r>
       <w:r>
         <w:rPr>
           <w:rStyle w:val="SubtleEmphasis"/>
           <w:rFonts w:ascii="Inter 18pt SemiBold" w:hAnsi="Inter 18pt SemiBold"/>
         </w:rPr>
-        <w:t xml:space="preserve">Stouffville </w:t>
-      </w:r>
-      <w:r>
+        <w:t>ON</w:t>
+      </w:r>
+    </w:p>
+    <w:p>
+      <w:pPr>
+        <w:jc w:val="right"/>
         <w:rPr>
           <w:rStyle w:val="SubtleEmphasis"/>
           <w:rFonts w:ascii="Inter 18pt SemiBold" w:hAnsi="Inter 18pt SemiBold"/>
         </w:rPr>
-        <w:t>ON</w:t>
-      </w:r>
-    </w:p>
-    <w:p>
-      <w:pPr>
-        <w:jc w:val="right"/>
+      </w:pPr>
+      <w:r>
         <w:rPr>
           <w:rStyle w:val="SubtleEmphasis"/>
           <w:rFonts w:ascii="Inter 18pt SemiBold" w:hAnsi="Inter 18pt SemiBold"/>
         </w:rPr>
-      </w:pPr>
-      <w:r>
-        <w:rPr>
-          <w:rStyle w:val="SubtleEmphasis"/>
-          <w:rFonts w:ascii="Inter 18pt SemiBold" w:hAnsi="Inter 18pt SemiBold"/>
-        </w:rPr>
         <w:t>(416) 565-6402</w:t>
       </w:r>
     </w:p>
@@ -108,7 +109,7 @@
         <w:rPr>
           <w:rStyle w:val="Hyperlink"/>
           <w:rFonts w:ascii="Inter 18pt SemiBold" w:hAnsi="Inter 18pt SemiBold" w:cs="Poppins"/>
-          <w:color w:val="auto"/>
+          <w:color w:val="0F4761" w:themeColor="accent1" w:themeShade="BF"/>
           <w:u w:val="none"/>
         </w:rPr>
       </w:pPr>
@@ -117,521 +118,162 @@
           <w:rPr>
             <w:rStyle w:val="Hyperlink"/>
             <w:rFonts w:ascii="Inter 18pt SemiBold" w:hAnsi="Inter 18pt SemiBold" w:cs="Poppins"/>
-            <w:color w:val="auto"/>
+            <w:color w:val="0F4761" w:themeColor="accent1" w:themeShade="BF"/>
             <w:u w:val="none"/>
           </w:rPr>
-          <w:t>gnovello@myseneca.ca</w:t>
+          <w:t>gno</w:t>
+        </w:r>
+        <w:r>
+          <w:rPr>
+            <w:rStyle w:val="Heading8Char"/>
+            <w:color w:val="0F4761" w:themeColor="accent1" w:themeShade="BF"/>
+          </w:rPr>
+          <w:t>ve</w:t>
+        </w:r>
+        <w:r>
+          <w:rPr>
+            <w:rStyle w:val="Hyperlink"/>
+            <w:rFonts w:ascii="Inter 18pt SemiBold" w:hAnsi="Inter 18pt SemiBold" w:cs="Poppins"/>
+            <w:color w:val="0F4761" w:themeColor="accent1" w:themeShade="BF"/>
+            <w:u w:val="none"/>
+          </w:rPr>
+          <w:t>llo@myseneca.ca</w:t>
         </w:r>
       </w:hyperlink>
     </w:p>
     <w:p>
       <w:pPr>
-        <w:jc w:val="right"/>
-        <w:rPr>
-          <w:rStyle w:val="SubtleEmphasis"/>
-          <w:rFonts w:ascii="Inter" w:hAnsi="Inter" w:cs="Poppins SemiBold"/>
-          <w:sz w:val="18"/>
-          <w:szCs w:val="18"/>
-        </w:rPr>
-        <w:sectPr>
-          <w:type w:val="continuous"/>
-          <w:pgSz w:w="12240" w:h="15840"/>
-          <w:pgMar w:top="1008" w:right="1008" w:bottom="864" w:left="1008" w:header="706" w:footer="706" w:gutter="0"/>
-          <w:cols w:num="2" w:space="144" w:equalWidth="0">
-            <w:col w:w="5760" w:space="144"/>
-            <w:col w:w="4320"/>
-          </w:cols>
-          <w:docGrid w:linePitch="360"/>
-        </w:sectPr>
-      </w:pPr>
-      <w:r>
-        <w:rPr>
-          <w:rFonts w:ascii="Inter 18pt SemiBold" w:hAnsi="Inter 18pt SemiBold"/>
-        </w:rPr>
-        <w:t>www.</w:t>
-      </w:r>
+        <w:pStyle w:val="Heading8"/>
+        <w:rPr>
+          <w:color w:val="0F4761" w:themeColor="accent1" w:themeShade="BF"/>
+        </w:rPr>
+      </w:pPr>
       <w:hyperlink r:id="rId7" w:history="1">
         <w:r>
           <w:rPr>
-            <w:rStyle w:val="SubtleEmphasis"/>
-            <w:rFonts w:ascii="Inter 18pt SemiBold" w:hAnsi="Inter 18pt SemiBold"/>
+            <w:rStyle w:val="Hyperlink"/>
+            <w:color w:val="0F4761" w:themeColor="accent1" w:themeShade="BF"/>
+            <w:u w:val="none"/>
           </w:rPr>
-          <w:t>lucanovello.com</w:t>
+          <w:t>github.com/lucanovello</w:t>
         </w:r>
       </w:hyperlink>
     </w:p>
     <w:p>
       <w:pPr>
-        <w:pStyle w:val="Heading7"/>
-        <w:rPr>
-          <w:sz w:val="8"/>
-          <w:szCs w:val="8"/>
-        </w:rPr>
-      </w:pPr>
-    </w:p>
-    <w:p>
-      <w:pPr>
-        <w:pStyle w:val="Heading1"/>
-      </w:pPr>
-      <w:r>
-        <w:t>SUMMARY</w:t>
-      </w:r>
-    </w:p>
-    <w:p>
-      <w:pPr>
-        <w:spacing w:line="300" w:lineRule="auto"/>
-        <w:ind w:left="86" w:right="144"/>
-        <w:jc w:val="both"/>
-        <w:rPr>
-          <w:rFonts w:cs="Calibri"/>
-        </w:rPr>
-      </w:pPr>
-      <w:r>
-        <w:rPr>
-          <w:rFonts w:cs="Calibri"/>
-        </w:rPr>
-        <w:t xml:space="preserve">Results-driven </w:t>
-      </w:r>
-      <w:r>
-        <w:rPr>
-          <w:rFonts w:cs="Calibri"/>
-        </w:rPr>
-        <w:t>Full Stack Developer with a strong foundation in computer science principles and modern web technologies, focused on building responsive and scalable solutions. Experienced in both independent and collaborative environments, with a commitment to continuous</w:t>
-      </w:r>
-      <w:r>
-        <w:rPr>
-          <w:rFonts w:cs="Calibri"/>
-        </w:rPr>
-        <w:t xml:space="preserve"> </w:t>
-      </w:r>
-      <w:r>
-        <w:rPr>
-          <w:rFonts w:cs="Calibri"/>
-        </w:rPr>
-        <w:t>learning</w:t>
-      </w:r>
-      <w:r>
-        <w:rPr>
-          <w:rFonts w:cs="Calibri"/>
-        </w:rPr>
-        <w:t>.</w:t>
-      </w:r>
-    </w:p>
-    <w:p>
-      <w:pPr>
-        <w:pStyle w:val="Heading7"/>
-        <w:spacing w:line="300" w:lineRule="auto"/>
-      </w:pPr>
-    </w:p>
-    <w:p>
-      <w:pPr>
-        <w:pStyle w:val="Heading1"/>
-        <w:sectPr>
-          <w:type w:val="continuous"/>
-          <w:pgSz w:w="12240" w:h="15840"/>
-          <w:pgMar w:top="1008" w:right="1008" w:bottom="864" w:left="1008" w:header="706" w:footer="706" w:gutter="0"/>
-          <w:cols w:space="708"/>
-          <w:docGrid w:linePitch="360"/>
-        </w:sectPr>
-      </w:pPr>
-      <w:r>
-        <w:t>SKILLS</w:t>
-      </w:r>
-    </w:p>
-    <w:p>
-      <w:pPr>
-        <w:spacing w:line="300" w:lineRule="auto"/>
-        <w:ind w:left="90" w:right="144"/>
-        <w:jc w:val="both"/>
-      </w:pPr>
-      <w:r>
-        <w:rPr>
-          <w:rFonts w:ascii="Inter 18pt ExtraBold" w:hAnsi="Inter 18pt ExtraBold"/>
-          <w:b/>
-          <w:bCs/>
-        </w:rPr>
-        <w:t>Front-End:</w:t>
-      </w:r>
-      <w:r>
-        <w:t xml:space="preserve"> </w:t>
-      </w:r>
-      <w:r>
-        <w:t xml:space="preserve"> </w:t>
-      </w:r>
-      <w:r>
-        <w:t>JavaScript</w:t>
-      </w:r>
-      <w:r>
-        <w:t xml:space="preserve">, </w:t>
-      </w:r>
-      <w:r>
-        <w:t>HTML</w:t>
-      </w:r>
-      <w:r>
-        <w:t>5</w:t>
-      </w:r>
-      <w:r>
-        <w:t xml:space="preserve">, </w:t>
-      </w:r>
-      <w:r>
-        <w:t>CSS</w:t>
-      </w:r>
-      <w:r>
-        <w:t>3</w:t>
-      </w:r>
-      <w:r>
-        <w:t xml:space="preserve">, </w:t>
-      </w:r>
-      <w:r>
-        <w:t>React</w:t>
-      </w:r>
-      <w:r>
-        <w:t xml:space="preserve">, </w:t>
-      </w:r>
-      <w:r>
-        <w:t>User Experience</w:t>
-      </w:r>
-      <w:r>
-        <w:t>, Responsive Design</w:t>
-      </w:r>
-    </w:p>
-    <w:p>
-      <w:pPr>
-        <w:spacing w:line="300" w:lineRule="auto"/>
-        <w:ind w:left="90" w:right="144"/>
-        <w:jc w:val="both"/>
-      </w:pPr>
-      <w:r>
-        <w:rPr>
-          <w:rFonts w:ascii="Inter 18pt ExtraBold" w:hAnsi="Inter 18pt ExtraBold"/>
-          <w:b/>
-          <w:bCs/>
-        </w:rPr>
-        <w:t>Back-End:</w:t>
-      </w:r>
-      <w:r>
-        <w:t xml:space="preserve">  Node.js, Express, MongoDB, SQL, RESTful APIs, C++</w:t>
-      </w:r>
-    </w:p>
-    <w:p>
-      <w:pPr>
-        <w:spacing w:line="300" w:lineRule="auto"/>
-        <w:ind w:left="90" w:right="144"/>
-        <w:jc w:val="both"/>
-      </w:pPr>
-      <w:r>
-        <w:rPr>
-          <w:rFonts w:ascii="Inter 18pt ExtraBold" w:hAnsi="Inter 18pt ExtraBold"/>
-          <w:b/>
-          <w:bCs/>
-        </w:rPr>
-        <w:t>Tools &amp; Platforms:</w:t>
-      </w:r>
-      <w:r>
-        <w:t xml:space="preserve"> Git, </w:t>
-      </w:r>
-      <w:r>
-        <w:t xml:space="preserve">Jira, </w:t>
-      </w:r>
-      <w:r>
-        <w:t>Visual Studio Code, Visual Studio</w:t>
-      </w:r>
-      <w:r>
-        <w:t>,</w:t>
-      </w:r>
-      <w:r>
-        <w:t xml:space="preserve"> MS Office,</w:t>
-      </w:r>
-      <w:r>
-        <w:t xml:space="preserve"> Adobe CC, Linux, Windows</w:t>
-      </w:r>
-    </w:p>
-    <w:p>
-      <w:pPr>
-        <w:spacing w:line="300" w:lineRule="auto"/>
-        <w:ind w:left="90" w:right="144"/>
-        <w:jc w:val="both"/>
-        <w:rPr>
-          <w:rStyle w:val="SubtleEmphasis"/>
-          <w:rFonts w:ascii="Inter" w:hAnsi="Inter" w:cs="Poppins SemiBold"/>
-          <w:sz w:val="10"/>
-          <w:szCs w:val="10"/>
-        </w:rPr>
-        <w:sectPr>
-          <w:type w:val="continuous"/>
-          <w:pgSz w:w="12240" w:h="15840"/>
-          <w:pgMar w:top="1008" w:right="1008" w:bottom="864" w:left="1008" w:header="706" w:footer="706" w:gutter="0"/>
-          <w:cols w:space="708"/>
-          <w:docGrid w:linePitch="360"/>
-        </w:sectPr>
-      </w:pPr>
-      <w:r>
-        <w:rPr>
-          <w:rFonts w:ascii="Inter 18pt ExtraBold" w:hAnsi="Inter 18pt ExtraBold"/>
-          <w:b/>
-          <w:bCs/>
-        </w:rPr>
-        <w:t>Computer Science Concepts:</w:t>
-      </w:r>
-      <w:r>
-        <w:t xml:space="preserve"> Data Structures, Algorithms, Object-Oriented Programming, SDLC (Software Development Life Cycle)</w:t>
-      </w:r>
-      <w:r>
-        <w:t>, Database Design and Maintenance</w:t>
-      </w:r>
-    </w:p>
-    <w:p>
-      <w:pPr>
-        <w:pStyle w:val="Heading7"/>
-        <w:spacing w:line="300" w:lineRule="auto"/>
-      </w:pPr>
-    </w:p>
-    <w:p>
-      <w:pPr>
-        <w:pStyle w:val="Heading1"/>
-        <w:sectPr>
-          <w:type w:val="continuous"/>
-          <w:pgSz w:w="12240" w:h="15840"/>
-          <w:pgMar w:top="1008" w:right="1008" w:bottom="864" w:left="1008" w:header="706" w:footer="706" w:gutter="0"/>
-          <w:cols w:space="708"/>
-          <w:docGrid w:linePitch="360"/>
-        </w:sectPr>
-      </w:pPr>
-      <w:r>
-        <w:t>EDUCATION</w:t>
-      </w:r>
-    </w:p>
-    <w:p>
-      <w:pPr>
-        <w:pStyle w:val="Heading4"/>
-        <w:tabs>
-          <w:tab w:val="clear" w:pos="540"/>
-          <w:tab w:val="right" w:pos="10170"/>
-        </w:tabs>
-        <w:spacing w:line="300" w:lineRule="auto"/>
-        <w:ind w:left="90"/>
-        <w:rPr>
-          <w:rFonts w:ascii="Inter 18pt Black" w:hAnsi="Inter 18pt Black" w:cs="Poppins ExtraBold"/>
-          <w:sz w:val="22"/>
-          <w:szCs w:val="22"/>
-        </w:rPr>
-      </w:pPr>
-      <w:r>
-        <w:rPr>
-          <w:rStyle w:val="Heading2Char"/>
-          <w:rFonts w:ascii="Inter 18pt Black" w:hAnsi="Inter 18pt Black"/>
-          <w:i w:val="0"/>
-          <w:iCs w:val="0"/>
-          <w:sz w:val="22"/>
-          <w:szCs w:val="22"/>
-        </w:rPr>
-        <w:t>Computer Programming &amp; Analysis</w:t>
-      </w:r>
-      <w:r>
-        <w:rPr>
-          <w:rStyle w:val="Heading2Char"/>
-          <w:rFonts w:ascii="Inter 18pt Black" w:hAnsi="Inter 18pt Black"/>
-          <w:i w:val="0"/>
-          <w:iCs w:val="0"/>
-          <w:sz w:val="22"/>
-          <w:szCs w:val="22"/>
-        </w:rPr>
-        <w:tab/>
-      </w:r>
-      <w:r>
-        <w:rPr>
-          <w:rStyle w:val="Heading5Char"/>
-          <w:rFonts w:ascii="Inter 18pt ExtraBold" w:hAnsi="Inter 18pt ExtraBold" w:cs="Poppins ExtraBold"/>
-          <w:sz w:val="22"/>
-          <w:szCs w:val="22"/>
-        </w:rPr>
-        <w:t>Jan 2024 – Present</w:t>
-      </w:r>
-    </w:p>
-    <w:p>
-      <w:pPr>
-        <w:pStyle w:val="Heading3"/>
-        <w:spacing w:line="300" w:lineRule="auto"/>
-        <w:ind w:left="360"/>
-        <w:rPr>
-          <w:rFonts w:ascii="Inter 18pt ExtraBold" w:hAnsi="Inter 18pt ExtraBold"/>
-          <w:i w:val="0"/>
-          <w:iCs w:val="0"/>
-        </w:rPr>
-      </w:pPr>
-      <w:r>
-        <w:rPr>
-          <w:rFonts w:ascii="Inter 18pt ExtraBold" w:hAnsi="Inter 18pt ExtraBold"/>
-          <w:i w:val="0"/>
-          <w:iCs w:val="0"/>
-        </w:rPr>
-        <w:t>Seneca Polytechnic, North York, ON</w:t>
-      </w:r>
-    </w:p>
-    <w:p>
-      <w:pPr>
-        <w:pStyle w:val="ListParagraph"/>
-        <w:numPr>
-          <w:ilvl w:val="0"/>
-          <w:numId w:val="7"/>
-        </w:numPr>
-        <w:tabs>
-          <w:tab w:val="right" w:pos="9639"/>
-        </w:tabs>
-        <w:spacing w:line="300" w:lineRule="auto"/>
-        <w:ind w:left="360" w:right="144"/>
-        <w:jc w:val="both"/>
-        <w:outlineLvl w:val="1"/>
-        <w:rPr>
-          <w:rFonts w:ascii="Inter 18pt ExtraBold" w:hAnsi="Inter 18pt ExtraBold"/>
-        </w:rPr>
-        <w:sectPr>
-          <w:type w:val="continuous"/>
-          <w:pgSz w:w="12240" w:h="15840"/>
-          <w:pgMar w:top="1008" w:right="1008" w:bottom="864" w:left="1008" w:header="709" w:footer="709" w:gutter="0"/>
-          <w:cols w:space="708"/>
-          <w:docGrid w:linePitch="360"/>
-        </w:sectPr>
-      </w:pPr>
-    </w:p>
-    <w:p>
-      <w:pPr>
-        <w:pStyle w:val="Heading6"/>
-        <w:spacing w:line="300" w:lineRule="auto"/>
-      </w:pPr>
-      <w:r>
-        <w:t>Key computer science concepts taught include Object-Oriented Software Development, Client-Server Development, Database Design, Software Testing and System Methodologies.</w:t>
-      </w:r>
-    </w:p>
-    <w:p>
-      <w:pPr>
-        <w:pStyle w:val="Heading7"/>
-        <w:spacing w:line="300" w:lineRule="auto"/>
-      </w:pPr>
-    </w:p>
-    <w:p>
-      <w:pPr>
-        <w:pStyle w:val="Heading1"/>
-        <w:sectPr>
-          <w:type w:val="continuous"/>
-          <w:pgSz w:w="12240" w:h="15840"/>
-          <w:pgMar w:top="1008" w:right="1008" w:bottom="864" w:left="1008" w:header="706" w:footer="706" w:gutter="0"/>
-          <w:cols w:space="708"/>
-          <w:docGrid w:linePitch="360"/>
-        </w:sectPr>
-      </w:pPr>
-      <w:r>
-        <w:t>PROJECTS</w:t>
-      </w:r>
-    </w:p>
-    <w:p>
-      <w:pPr>
-        <w:pStyle w:val="Heading2"/>
-        <w:tabs>
-          <w:tab w:val="clear" w:pos="9639"/>
-          <w:tab w:val="right" w:pos="10170"/>
-        </w:tabs>
-      </w:pPr>
-      <w:r>
-        <w:t>Personal Portfolio</w:t>
-      </w:r>
-      <w:r>
-        <w:tab/>
-        <w:t>2022</w:t>
-      </w:r>
-    </w:p>
-    <w:p>
-      <w:pPr>
-        <w:pStyle w:val="Heading6"/>
-        <w:spacing w:line="300" w:lineRule="auto"/>
-      </w:pPr>
-      <w:r>
-        <w:t xml:space="preserve">Portfolio available at </w:t>
-      </w:r>
+        <w:jc w:val="right"/>
+        <w:rPr>
+          <w:color w:val="0F4761" w:themeColor="accent1" w:themeShade="BF"/>
+        </w:rPr>
+      </w:pPr>
       <w:hyperlink r:id="rId8" w:history="1">
         <w:r>
           <w:rPr>
             <w:rStyle w:val="Hyperlink"/>
             <w:rFonts w:ascii="Inter 18pt SemiBold" w:hAnsi="Inter 18pt SemiBold"/>
             <w:color w:val="0F4761" w:themeColor="accent1" w:themeShade="BF"/>
+            <w:u w:val="none"/>
           </w:rPr>
-          <w:t>www.lucanovello.com</w:t>
+          <w:t>codepen.io/lucanovello</w:t>
         </w:r>
       </w:hyperlink>
-      <w:r>
+    </w:p>
+    <w:p>
+      <w:pPr>
+        <w:pStyle w:val="Heading1"/>
+        <w:sectPr>
+          <w:type w:val="continuous"/>
+          <w:pgSz w:w="12240" w:h="15840"/>
+          <w:pgMar w:top="1152" w:right="1152" w:bottom="1008" w:left="1152" w:header="706" w:footer="706" w:gutter="0"/>
+          <w:cols w:num="2" w:space="360" w:equalWidth="0">
+            <w:col w:w="5328" w:space="360"/>
+            <w:col w:w="4248"/>
+          </w:cols>
+          <w:docGrid w:linePitch="360"/>
+        </w:sectPr>
+      </w:pPr>
+    </w:p>
+    <w:p>
+      <w:pPr>
+        <w:pStyle w:val="Heading1"/>
+        <w:rPr>
+          <w:sz w:val="22"/>
+          <w:szCs w:val="22"/>
+        </w:rPr>
+      </w:pPr>
+      <w:r>
+        <w:rPr>
+          <w:sz w:val="22"/>
+          <w:szCs w:val="22"/>
+        </w:rPr>
+        <w:t>SUMMARY</w:t>
+      </w:r>
+    </w:p>
+    <w:p>
+      <w:pPr>
+        <w:ind w:left="86" w:right="144"/>
+        <w:jc w:val="both"/>
+        <w:rPr>
+          <w:rFonts w:cs="Calibri"/>
+        </w:rPr>
+      </w:pPr>
+      <w:r>
+        <w:rPr>
+          <w:rFonts w:cs="Calibri"/>
+        </w:rPr>
+        <w:t xml:space="preserve">Results-driven </w:t>
+      </w:r>
+      <w:r>
+        <w:rPr>
+          <w:rFonts w:cs="Calibri"/>
+        </w:rPr>
+        <w:t xml:space="preserve">Full Stack Developer </w:t>
+      </w:r>
+      <w:r>
+        <w:rPr>
+          <w:rFonts w:cs="Calibri"/>
+        </w:rPr>
+        <w:t xml:space="preserve">with expertise in JavaScript, Node.js, and responsive web design, </w:t>
+      </w:r>
+      <w:r>
+        <w:rPr>
+          <w:rFonts w:cs="Calibri"/>
+        </w:rPr>
+        <w:t>and a focus on creating</w:t>
+      </w:r>
+      <w:r>
+        <w:rPr>
+          <w:rFonts w:cs="Calibri"/>
+        </w:rPr>
+        <w:t xml:space="preserve"> </w:t>
+      </w:r>
+      <w:r>
+        <w:rPr>
+          <w:rFonts w:cs="Calibri"/>
+        </w:rPr>
+        <w:t>scalable and engaging applications</w:t>
+      </w:r>
+      <w:r>
+        <w:rPr>
+          <w:rFonts w:cs="Calibri"/>
+        </w:rPr>
+        <w:t xml:space="preserve">. </w:t>
+      </w:r>
+      <w:r>
+        <w:rPr>
+          <w:rFonts w:cs="Calibri"/>
+        </w:rPr>
+        <w:t>Skilled at working both independently and as part of a team, with a strong focus on continuous learning. Excited to bring my skills to a dynamic team where I can help drive business growth</w:t>
+      </w:r>
+      <w:r>
+        <w:rPr>
+          <w:rFonts w:cs="Calibri"/>
+        </w:rPr>
         <w:t>.</w:t>
       </w:r>
     </w:p>
     <w:p>
       <w:pPr>
-        <w:spacing w:line="300" w:lineRule="auto"/>
-        <w:rPr>
-          <w:rStyle w:val="SubtleEmphasis"/>
-          <w:rFonts w:ascii="Inter SemiBold" w:hAnsi="Inter SemiBold" w:cs="Poppins SemiBold"/>
-          <w:sz w:val="12"/>
-          <w:szCs w:val="12"/>
-        </w:rPr>
-      </w:pPr>
-    </w:p>
-    <w:p>
-      <w:pPr>
-        <w:pStyle w:val="Heading2"/>
-        <w:tabs>
-          <w:tab w:val="clear" w:pos="9639"/>
-          <w:tab w:val="right" w:pos="10170"/>
-        </w:tabs>
-      </w:pPr>
-      <w:r>
-        <w:t xml:space="preserve">E-Commerce </w:t>
-      </w:r>
-      <w:r>
-        <w:t>Web</w:t>
-      </w:r>
-      <w:r>
-        <w:t>s</w:t>
-      </w:r>
-      <w:r>
-        <w:t>ite</w:t>
-      </w:r>
-      <w:r>
-        <w:tab/>
-        <w:t>2022</w:t>
-      </w:r>
-    </w:p>
-    <w:p>
-      <w:pPr>
-        <w:pStyle w:val="Heading6"/>
-        <w:spacing w:line="300" w:lineRule="auto"/>
-      </w:pPr>
-      <w:r>
-        <w:t>F</w:t>
-      </w:r>
-      <w:r>
-        <w:t xml:space="preserve">ully functional e-commerce prototype </w:t>
-      </w:r>
-      <w:r>
-        <w:t>built using</w:t>
-      </w:r>
-      <w:r>
-        <w:t xml:space="preserve"> React and Node.js, complete with shopping cart</w:t>
-      </w:r>
-      <w:r>
-        <w:t xml:space="preserve">, </w:t>
-      </w:r>
-      <w:r>
-        <w:t>database connectivity</w:t>
-      </w:r>
-      <w:r>
-        <w:t xml:space="preserve"> and custom CSS styling and animations</w:t>
-      </w:r>
-      <w:r>
-        <w:t>.</w:t>
-      </w:r>
-    </w:p>
-    <w:p>
-      <w:pPr>
-        <w:pStyle w:val="Heading7"/>
-        <w:spacing w:line="300" w:lineRule="auto"/>
         <w:rPr>
           <w:rStyle w:val="SubtleEmphasis"/>
           <w:rFonts w:ascii="Inter SemiBold" w:hAnsi="Inter SemiBold" w:cs="Poppins SemiBold"/>
@@ -643,296 +285,627 @@
     <w:p>
       <w:pPr>
         <w:pStyle w:val="Heading1"/>
-      </w:pPr>
-      <w:r>
-        <w:t>WORK EXPERIENCE</w:t>
-      </w:r>
-    </w:p>
-    <w:p>
-      <w:pPr>
-        <w:pStyle w:val="Heading4"/>
-        <w:tabs>
-          <w:tab w:val="clear" w:pos="540"/>
-          <w:tab w:val="right" w:pos="10170"/>
-        </w:tabs>
-        <w:spacing w:line="300" w:lineRule="auto"/>
-        <w:ind w:left="86"/>
-        <w:rPr>
-          <w:rFonts w:ascii="Inter 18pt Black" w:hAnsi="Inter 18pt Black" w:cs="Poppins ExtraBold"/>
+        <w:rPr>
           <w:sz w:val="22"/>
           <w:szCs w:val="22"/>
         </w:rPr>
-      </w:pPr>
-      <w:r>
-        <w:rPr>
-          <w:rStyle w:val="Heading2Char"/>
-          <w:rFonts w:ascii="Inter 18pt Black" w:hAnsi="Inter 18pt Black"/>
-          <w:i w:val="0"/>
-          <w:iCs w:val="0"/>
-          <w:sz w:val="22"/>
-          <w:szCs w:val="22"/>
-        </w:rPr>
-        <w:t>Web Developer</w:t>
-      </w:r>
-      <w:r>
-        <w:rPr>
-          <w:rFonts w:ascii="Inter 18pt Black" w:hAnsi="Inter 18pt Black" w:cs="Poppins ExtraBold"/>
-          <w:sz w:val="22"/>
-          <w:szCs w:val="22"/>
-        </w:rPr>
-        <w:tab/>
-      </w:r>
-      <w:r>
-        <w:rPr>
-          <w:rStyle w:val="Heading5Char"/>
-          <w:rFonts w:ascii="Inter 18pt ExtraBold" w:hAnsi="Inter 18pt ExtraBold" w:cs="Poppins ExtraBold"/>
-          <w:sz w:val="22"/>
-          <w:szCs w:val="22"/>
-        </w:rPr>
-        <w:t>Sept 2020 - Present</w:t>
-      </w:r>
-    </w:p>
-    <w:p>
-      <w:pPr>
-        <w:pStyle w:val="Heading4"/>
-        <w:tabs>
-          <w:tab w:val="clear" w:pos="540"/>
-        </w:tabs>
-        <w:spacing w:line="300" w:lineRule="auto"/>
-        <w:ind w:left="360"/>
-        <w:rPr>
-          <w:rFonts w:ascii="Inter 18pt ExtraBold" w:hAnsi="Inter 18pt ExtraBold"/>
-          <w:i w:val="0"/>
-          <w:iCs w:val="0"/>
-        </w:rPr>
-      </w:pPr>
-      <w:r>
-        <w:rPr>
-          <w:rFonts w:ascii="Inter 18pt ExtraBold" w:hAnsi="Inter 18pt ExtraBold"/>
-          <w:i w:val="0"/>
-          <w:iCs w:val="0"/>
-        </w:rPr>
-        <w:t>Freelance | Greater Toronto Area, ON</w:t>
-      </w:r>
-    </w:p>
-    <w:p>
-      <w:pPr>
-        <w:pStyle w:val="Heading6"/>
-        <w:spacing w:line="300" w:lineRule="auto"/>
-      </w:pPr>
-      <w:r>
-        <w:t>Designed, developed, and maintained client websites using HTML5, CSS3, JavaScript, and Linux hosting solutions</w:t>
-      </w:r>
-      <w:r>
-        <w:t>:</w:t>
-      </w:r>
-    </w:p>
-    <w:p>
-      <w:pPr>
-        <w:pStyle w:val="Heading6"/>
-        <w:numPr>
-          <w:ilvl w:val="1"/>
-          <w:numId w:val="7"/>
-        </w:numPr>
-        <w:spacing w:line="300" w:lineRule="auto"/>
         <w:sectPr>
           <w:type w:val="continuous"/>
           <w:pgSz w:w="12240" w:h="15840"/>
-          <w:pgMar w:top="1008" w:right="1008" w:bottom="864" w:left="1008" w:header="706" w:footer="706" w:gutter="0"/>
+          <w:pgMar w:top="1152" w:right="1152" w:bottom="1008" w:left="1152" w:header="706" w:footer="706" w:gutter="0"/>
           <w:cols w:space="708"/>
           <w:docGrid w:linePitch="360"/>
         </w:sectPr>
       </w:pPr>
+      <w:r>
+        <w:rPr>
+          <w:sz w:val="22"/>
+          <w:szCs w:val="22"/>
+        </w:rPr>
+        <w:t>SKILLS</w:t>
+      </w:r>
+    </w:p>
+    <w:p>
+      <w:pPr>
+        <w:ind w:left="86" w:right="144"/>
+        <w:jc w:val="both"/>
+      </w:pPr>
+      <w:r>
+        <w:rPr>
+          <w:rFonts w:ascii="Inter 18pt ExtraBold" w:hAnsi="Inter 18pt ExtraBold"/>
+          <w:b/>
+          <w:bCs/>
+        </w:rPr>
+        <w:t>Front-End:</w:t>
+      </w:r>
+      <w:r>
+        <w:t xml:space="preserve"> </w:t>
+      </w:r>
+      <w:r>
+        <w:t>JavaScript (React, WebGL), HTML5, CSS3 (Sass, Bootstrap, Tailwind)</w:t>
+      </w:r>
+      <w:r>
+        <w:t xml:space="preserve">, </w:t>
+      </w:r>
+      <w:r>
+        <w:t xml:space="preserve">UI/UX, </w:t>
+      </w:r>
+      <w:r>
+        <w:t>Responsive Design</w:t>
+      </w:r>
+    </w:p>
+    <w:p>
+      <w:pPr>
+        <w:ind w:left="86" w:right="144"/>
+        <w:jc w:val="both"/>
+      </w:pPr>
+      <w:r>
+        <w:rPr>
+          <w:rFonts w:ascii="Inter 18pt ExtraBold" w:hAnsi="Inter 18pt ExtraBold"/>
+          <w:b/>
+          <w:bCs/>
+        </w:rPr>
+        <w:t>Back-End:</w:t>
+      </w:r>
+      <w:r>
+        <w:t xml:space="preserve">  </w:t>
+      </w:r>
+      <w:r>
+        <w:t>Node.js, Express, MongoDB, SQL, RESTful APIs, C++</w:t>
+      </w:r>
+    </w:p>
+    <w:p>
+      <w:pPr>
+        <w:ind w:left="86" w:right="144"/>
+        <w:jc w:val="both"/>
+      </w:pPr>
+      <w:r>
+        <w:rPr>
+          <w:rFonts w:ascii="Inter 18pt ExtraBold" w:hAnsi="Inter 18pt ExtraBold"/>
+          <w:b/>
+          <w:bCs/>
+        </w:rPr>
+        <w:t>Tools &amp; Platforms:</w:t>
+      </w:r>
+      <w:r>
+        <w:t xml:space="preserve"> </w:t>
+      </w:r>
+      <w:r>
+        <w:t>Git, Jira, Visual Studio Code, Visual Studio,</w:t>
+      </w:r>
+      <w:r>
+        <w:t xml:space="preserve"> MS Office,</w:t>
+      </w:r>
+      <w:r>
+        <w:t xml:space="preserve"> Adobe CC, Linux, Windows</w:t>
+      </w:r>
+    </w:p>
+    <w:p>
+      <w:pPr>
+        <w:ind w:left="86" w:right="144"/>
+        <w:jc w:val="both"/>
+        <w:rPr>
+          <w:rStyle w:val="SubtleEmphasis"/>
+          <w:rFonts w:ascii="Inter" w:hAnsi="Inter" w:cs="Segoe UI"/>
+        </w:rPr>
+        <w:sectPr>
+          <w:type w:val="continuous"/>
+          <w:pgSz w:w="12240" w:h="15840"/>
+          <w:pgMar w:top="1152" w:right="1152" w:bottom="1008" w:left="1152" w:header="706" w:footer="706" w:gutter="0"/>
+          <w:cols w:space="708"/>
+          <w:docGrid w:linePitch="360"/>
+        </w:sectPr>
+      </w:pPr>
+      <w:r>
+        <w:rPr>
+          <w:rFonts w:ascii="Inter 18pt ExtraBold" w:hAnsi="Inter 18pt ExtraBold"/>
+          <w:b/>
+          <w:bCs/>
+        </w:rPr>
+        <w:t>Computer Science Concepts:</w:t>
+      </w:r>
+      <w:r>
+        <w:t xml:space="preserve"> </w:t>
+      </w:r>
+      <w:r>
+        <w:t>Data Structures, Algorithms, Object-Oriented Programming, SDLC, Database Design</w:t>
+      </w:r>
+    </w:p>
+    <w:p>
+      <w:pPr>
+        <w:rPr>
+          <w:rStyle w:val="SubtleEmphasis"/>
+          <w:rFonts w:ascii="Inter SemiBold" w:hAnsi="Inter SemiBold" w:cs="Poppins SemiBold"/>
+          <w:sz w:val="16"/>
+          <w:szCs w:val="16"/>
+        </w:rPr>
+      </w:pPr>
+    </w:p>
+    <w:p>
+      <w:pPr>
+        <w:pStyle w:val="Heading1"/>
+        <w:rPr>
+          <w:sz w:val="22"/>
+          <w:szCs w:val="22"/>
+        </w:rPr>
+        <w:sectPr>
+          <w:type w:val="continuous"/>
+          <w:pgSz w:w="12240" w:h="15840"/>
+          <w:pgMar w:top="1152" w:right="1152" w:bottom="1008" w:left="1152" w:header="706" w:footer="706" w:gutter="0"/>
+          <w:cols w:space="708"/>
+          <w:docGrid w:linePitch="360"/>
+        </w:sectPr>
+      </w:pPr>
+      <w:r>
+        <w:rPr>
+          <w:sz w:val="22"/>
+          <w:szCs w:val="22"/>
+        </w:rPr>
+        <w:t>EDUCATION</w:t>
+      </w:r>
+    </w:p>
+    <w:p>
+      <w:pPr>
+        <w:pStyle w:val="Heading2"/>
+        <w:spacing w:line="276" w:lineRule="auto"/>
+      </w:pPr>
+      <w:r>
+        <w:rPr>
+          <w:rStyle w:val="Heading2Char"/>
+        </w:rPr>
+        <w:t>Computer Programming &amp; Analysis</w:t>
+      </w:r>
+      <w:r>
+        <w:rPr>
+          <w:rStyle w:val="Heading2Char"/>
+        </w:rPr>
+        <w:tab/>
+      </w:r>
+      <w:r>
+        <w:rPr>
+          <w:rStyle w:val="Heading5Char"/>
+          <w:rFonts w:ascii="Inter 18pt ExtraBold" w:hAnsi="Inter 18pt ExtraBold" w:cs="Poppins ExtraBold"/>
+          <w:i w:val="0"/>
+          <w:iCs w:val="0"/>
+        </w:rPr>
+        <w:t>Jan 2024</w:t>
+      </w:r>
+      <w:r>
+        <w:rPr>
+          <w:rStyle w:val="Heading5Char"/>
+          <w:rFonts w:ascii="Inter 18pt ExtraBold" w:hAnsi="Inter 18pt ExtraBold" w:cs="Poppins ExtraBold"/>
+          <w:i w:val="0"/>
+          <w:iCs w:val="0"/>
+        </w:rPr>
+        <w:t xml:space="preserve"> - </w:t>
+      </w:r>
+      <w:r>
+        <w:rPr>
+          <w:rStyle w:val="Heading5Char"/>
+          <w:rFonts w:ascii="Inter 18pt ExtraBold" w:hAnsi="Inter 18pt ExtraBold" w:cs="Poppins ExtraBold"/>
+          <w:i w:val="0"/>
+          <w:iCs w:val="0"/>
+        </w:rPr>
+        <w:t>Present</w:t>
+      </w:r>
+    </w:p>
+    <w:p>
+      <w:pPr>
+        <w:pStyle w:val="Heading3"/>
+        <w:ind w:left="360"/>
+        <w:rPr>
+          <w:i w:val="0"/>
+          <w:iCs w:val="0"/>
+        </w:rPr>
+        <w:sectPr>
+          <w:type w:val="continuous"/>
+          <w:pgSz w:w="12240" w:h="15840"/>
+          <w:pgMar w:top="1152" w:right="1152" w:bottom="1008" w:left="1152" w:header="709" w:footer="709" w:gutter="0"/>
+          <w:cols w:space="708"/>
+          <w:docGrid w:linePitch="360"/>
+        </w:sectPr>
+      </w:pPr>
+      <w:r>
+        <w:rPr>
+          <w:i w:val="0"/>
+          <w:iCs w:val="0"/>
+        </w:rPr>
+        <w:t>Seneca Polytechnic, North York, ON</w:t>
+      </w:r>
     </w:p>
     <w:p>
       <w:pPr>
         <w:pStyle w:val="Heading6"/>
-        <w:numPr>
-          <w:ilvl w:val="1"/>
-          <w:numId w:val="7"/>
-        </w:numPr>
-        <w:spacing w:line="300" w:lineRule="auto"/>
-        <w:rPr>
-          <w:rFonts w:ascii="Inter 18pt SemiBold" w:hAnsi="Inter 18pt SemiBold"/>
-          <w:color w:val="0F4761" w:themeColor="accent1" w:themeShade="BF"/>
-        </w:rPr>
-      </w:pPr>
+      </w:pPr>
+      <w:r>
+        <w:t>Key computer science concepts taught include Object-Oriented Software Development, Client-Server Development, Database Design, Software Testing and System Methodologies.</w:t>
+      </w:r>
+    </w:p>
+    <w:p>
+      <w:pPr>
+        <w:rPr>
+          <w:rStyle w:val="SubtleEmphasis"/>
+          <w:rFonts w:ascii="Inter SemiBold" w:hAnsi="Inter SemiBold" w:cs="Poppins SemiBold"/>
+          <w:sz w:val="16"/>
+          <w:szCs w:val="16"/>
+        </w:rPr>
+      </w:pPr>
+    </w:p>
+    <w:p>
+      <w:pPr>
+        <w:pStyle w:val="Heading1"/>
+        <w:rPr>
+          <w:sz w:val="22"/>
+          <w:szCs w:val="22"/>
+        </w:rPr>
+        <w:sectPr>
+          <w:type w:val="continuous"/>
+          <w:pgSz w:w="12240" w:h="15840"/>
+          <w:pgMar w:top="1152" w:right="1152" w:bottom="1008" w:left="1152" w:header="706" w:footer="706" w:gutter="0"/>
+          <w:cols w:space="708"/>
+          <w:docGrid w:linePitch="360"/>
+        </w:sectPr>
+      </w:pPr>
+      <w:r>
+        <w:rPr>
+          <w:sz w:val="22"/>
+          <w:szCs w:val="22"/>
+        </w:rPr>
+        <w:t>PROJECTS</w:t>
+      </w:r>
+    </w:p>
+    <w:p>
+      <w:pPr>
+        <w:pStyle w:val="Heading2"/>
+        <w:spacing w:line="276" w:lineRule="auto"/>
+      </w:pPr>
+      <w:r>
+        <w:t>Company Landing Pages</w:t>
+      </w:r>
+      <w:r>
+        <w:tab/>
+        <w:t>Sept 2020 – July 2024</w:t>
+      </w:r>
+    </w:p>
+    <w:p>
+      <w:pPr>
+        <w:pStyle w:val="Heading6"/>
+        <w:ind w:left="821" w:hanging="274"/>
+        <w:rPr>
+          <w:rStyle w:val="Heading9Char"/>
+          <w:rFonts w:ascii="Inter" w:hAnsi="Inter"/>
+          <w:color w:val="auto"/>
+        </w:rPr>
+      </w:pPr>
+      <w:r>
+        <w:t xml:space="preserve">Designed and implemented professional landing pages for </w:t>
+      </w:r>
       <w:hyperlink r:id="rId9" w:history="1">
+        <w:r>
+          <w:rPr>
+            <w:rStyle w:val="Heading9Char"/>
+          </w:rPr>
+          <w:t>up2datesolutions.com</w:t>
+        </w:r>
+      </w:hyperlink>
+      <w:r>
+        <w:t>,</w:t>
+      </w:r>
+      <w:r>
+        <w:t xml:space="preserve"> </w:t>
+      </w:r>
+      <w:hyperlink r:id="rId10" w:history="1">
+        <w:r>
+          <w:rPr>
+            <w:rStyle w:val="Heading9Char"/>
+          </w:rPr>
+          <w:t>distinctlandscape.ca</w:t>
+        </w:r>
+      </w:hyperlink>
+      <w:r>
+        <w:t xml:space="preserve">, </w:t>
+      </w:r>
+      <w:hyperlink r:id="rId11" w:history="1">
+        <w:r>
+          <w:rPr>
+            <w:rStyle w:val="Heading9Char"/>
+          </w:rPr>
+          <w:t>foxtailpropertyservices.com</w:t>
+        </w:r>
+      </w:hyperlink>
+      <w:r>
+        <w:t xml:space="preserve">, and </w:t>
+      </w:r>
+      <w:hyperlink r:id="rId12" w:history="1">
+        <w:r>
+          <w:rPr>
+            <w:rStyle w:val="Heading9Char"/>
+          </w:rPr>
+          <w:t>rizzainsurance.com</w:t>
+        </w:r>
+      </w:hyperlink>
+      <w:r>
+        <w:t>.</w:t>
+      </w:r>
+    </w:p>
+    <w:p>
+      <w:pPr>
+        <w:pStyle w:val="Heading6"/>
+        <w:ind w:left="821" w:hanging="274"/>
+      </w:pPr>
+      <w:r>
+        <w:t xml:space="preserve">Built </w:t>
+      </w:r>
+      <w:r>
+        <w:t xml:space="preserve">using HTML5, CSS3, JavaScript, </w:t>
+      </w:r>
+      <w:r>
+        <w:t>custom</w:t>
+      </w:r>
+      <w:r>
+        <w:t xml:space="preserve"> animations and </w:t>
+      </w:r>
+      <w:r>
+        <w:t>components</w:t>
+      </w:r>
+      <w:r>
+        <w:t xml:space="preserve"> and Linux hosting solutions</w:t>
+      </w:r>
+      <w:r>
+        <w:t xml:space="preserve">, resulting in an </w:t>
+      </w:r>
+      <w:r>
+        <w:t>i</w:t>
+      </w:r>
+      <w:r>
+        <w:t>ncrease in online leads</w:t>
+      </w:r>
+      <w:r>
+        <w:t xml:space="preserve"> for all clients</w:t>
+      </w:r>
+      <w:r>
+        <w:t>.</w:t>
+      </w:r>
+    </w:p>
+    <w:p>
+      <w:pPr>
+        <w:rPr>
+          <w:rStyle w:val="SubtleEmphasis"/>
+          <w:rFonts w:ascii="Inter SemiBold" w:hAnsi="Inter SemiBold" w:cs="Poppins SemiBold"/>
+          <w:sz w:val="16"/>
+          <w:szCs w:val="16"/>
+        </w:rPr>
+      </w:pPr>
+    </w:p>
+    <w:p>
+      <w:pPr>
+        <w:pStyle w:val="Heading2"/>
+        <w:spacing w:line="276" w:lineRule="auto"/>
+      </w:pPr>
+      <w:r>
+        <w:t>E-Commerce Website</w:t>
+      </w:r>
+      <w:r>
+        <w:t xml:space="preserve"> </w:t>
+      </w:r>
+      <w:r>
+        <w:t xml:space="preserve"> </w:t>
+      </w:r>
+      <w:r>
+        <w:rPr>
+          <w:rFonts w:ascii="Inter 18pt" w:hAnsi="Inter 18pt"/>
+        </w:rPr>
+        <w:t>|</w:t>
+      </w:r>
+      <w:r>
+        <w:t xml:space="preserve"> </w:t>
+      </w:r>
+      <w:r>
+        <w:t xml:space="preserve"> </w:t>
+      </w:r>
+      <w:hyperlink r:id="rId13" w:history="1">
+        <w:r>
+          <w:rPr>
+            <w:rFonts w:ascii="Inter 18pt SemiBold" w:hAnsi="Inter 18pt SemiBold"/>
+            <w:color w:val="0F4761" w:themeColor="accent1" w:themeShade="BF"/>
+          </w:rPr>
+          <w:t>ecommerce-mern-app.lucanovello.com</w:t>
+        </w:r>
+      </w:hyperlink>
+      <w:r>
+        <w:tab/>
+      </w:r>
+      <w:r>
+        <w:rPr>
+          <w:rStyle w:val="Heading2Char"/>
+        </w:rPr>
+        <w:t>Nov 2022</w:t>
+      </w:r>
+    </w:p>
+    <w:p>
+      <w:pPr>
+        <w:pStyle w:val="Heading6"/>
+      </w:pPr>
+      <w:r>
+        <w:t>Developed a full-stack e-commerce application using React, Node.js,</w:t>
+      </w:r>
+      <w:r>
+        <w:t xml:space="preserve"> Express</w:t>
+      </w:r>
+      <w:r>
+        <w:t xml:space="preserve"> and MongoDB</w:t>
+      </w:r>
+      <w:r>
+        <w:t>.</w:t>
+      </w:r>
+    </w:p>
+    <w:p>
+      <w:pPr>
+        <w:pStyle w:val="Heading6"/>
+      </w:pPr>
+      <w:r>
+        <w:t>F</w:t>
+      </w:r>
+      <w:r>
+        <w:t xml:space="preserve">eatures </w:t>
+      </w:r>
+      <w:r>
+        <w:t>include</w:t>
+      </w:r>
+      <w:r>
+        <w:t xml:space="preserve"> encrypted personal accounts, shopping cart</w:t>
+      </w:r>
+      <w:r>
+        <w:t>,</w:t>
+      </w:r>
+      <w:r>
+        <w:t xml:space="preserve"> and database connectivity</w:t>
+      </w:r>
+      <w:r>
+        <w:t>.</w:t>
+      </w:r>
+    </w:p>
+    <w:p>
+      <w:pPr>
+        <w:rPr>
+          <w:rStyle w:val="SubtleEmphasis"/>
+          <w:rFonts w:ascii="Inter SemiBold" w:hAnsi="Inter SemiBold" w:cs="Poppins SemiBold"/>
+          <w:sz w:val="16"/>
+          <w:szCs w:val="16"/>
+        </w:rPr>
+      </w:pPr>
+    </w:p>
+    <w:p>
+      <w:pPr>
+        <w:pStyle w:val="Heading2"/>
+        <w:spacing w:line="276" w:lineRule="auto"/>
+      </w:pPr>
+      <w:r>
+        <w:t>Personal Portfolio</w:t>
+      </w:r>
+      <w:r>
+        <w:t xml:space="preserve"> </w:t>
+      </w:r>
+      <w:r>
+        <w:t xml:space="preserve"> </w:t>
+      </w:r>
+      <w:r>
+        <w:rPr>
+          <w:rFonts w:ascii="Inter 18pt" w:hAnsi="Inter 18pt"/>
+        </w:rPr>
+        <w:t>|</w:t>
+      </w:r>
+      <w:r>
+        <w:rPr>
+          <w:rFonts w:ascii="Inter 18pt" w:hAnsi="Inter 18pt"/>
+        </w:rPr>
+        <w:t xml:space="preserve">  </w:t>
+      </w:r>
+      <w:hyperlink r:id="rId14" w:history="1">
         <w:r>
           <w:rPr>
             <w:rStyle w:val="Hyperlink"/>
             <w:rFonts w:ascii="Inter 18pt SemiBold" w:hAnsi="Inter 18pt SemiBold"/>
             <w:color w:val="0F4761" w:themeColor="accent1" w:themeShade="BF"/>
+            <w:u w:val="none"/>
           </w:rPr>
-          <w:t>distinctlandscape.ca</w:t>
+          <w:t>lucanovello.com</w:t>
         </w:r>
       </w:hyperlink>
+      <w:r>
+        <w:tab/>
+        <w:t>Aug 2022</w:t>
+      </w:r>
     </w:p>
     <w:p>
       <w:pPr>
         <w:pStyle w:val="Heading6"/>
-        <w:numPr>
-          <w:ilvl w:val="1"/>
-          <w:numId w:val="7"/>
-        </w:numPr>
-        <w:spacing w:line="300" w:lineRule="auto"/>
-        <w:rPr>
-          <w:rFonts w:ascii="Inter 18pt SemiBold" w:hAnsi="Inter 18pt SemiBold"/>
-          <w:color w:val="0F4761" w:themeColor="accent1" w:themeShade="BF"/>
-        </w:rPr>
-      </w:pPr>
-      <w:hyperlink r:id="rId10" w:history="1">
-        <w:r>
-          <w:rPr>
-            <w:rStyle w:val="Hyperlink"/>
-            <w:rFonts w:ascii="Inter 18pt SemiBold" w:hAnsi="Inter 18pt SemiBold"/>
-            <w:color w:val="0F4761" w:themeColor="accent1" w:themeShade="BF"/>
-          </w:rPr>
-          <w:t>foxtailpropertyservices.com</w:t>
-        </w:r>
-      </w:hyperlink>
-    </w:p>
-    <w:p>
-      <w:pPr>
-        <w:pStyle w:val="Heading6"/>
-        <w:numPr>
-          <w:ilvl w:val="1"/>
-          <w:numId w:val="7"/>
-        </w:numPr>
-        <w:spacing w:line="300" w:lineRule="auto"/>
-        <w:rPr>
-          <w:rFonts w:ascii="Inter 18pt SemiBold" w:hAnsi="Inter 18pt SemiBold"/>
-          <w:color w:val="0F4761" w:themeColor="accent1" w:themeShade="BF"/>
-        </w:rPr>
-      </w:pPr>
-      <w:hyperlink r:id="rId11" w:history="1">
-        <w:r>
-          <w:rPr>
-            <w:rStyle w:val="Hyperlink"/>
-            <w:rFonts w:ascii="Inter 18pt SemiBold" w:hAnsi="Inter 18pt SemiBold"/>
-            <w:color w:val="0F4761" w:themeColor="accent1" w:themeShade="BF"/>
-          </w:rPr>
-          <w:t>up2datesolutions.com</w:t>
-        </w:r>
-      </w:hyperlink>
-    </w:p>
-    <w:p>
-      <w:pPr>
-        <w:pStyle w:val="Heading6"/>
-        <w:numPr>
-          <w:ilvl w:val="1"/>
-          <w:numId w:val="7"/>
-        </w:numPr>
-        <w:spacing w:line="300" w:lineRule="auto"/>
-        <w:rPr>
-          <w:rFonts w:ascii="Inter 18pt SemiBold" w:hAnsi="Inter 18pt SemiBold"/>
-          <w:color w:val="0F4761" w:themeColor="accent1" w:themeShade="BF"/>
-        </w:rPr>
-      </w:pPr>
-      <w:hyperlink r:id="rId12" w:history="1">
-        <w:r>
-          <w:rPr>
-            <w:rStyle w:val="Hyperlink"/>
-            <w:rFonts w:ascii="Inter 18pt SemiBold" w:hAnsi="Inter 18pt SemiBold"/>
-            <w:color w:val="0F4761" w:themeColor="accent1" w:themeShade="BF"/>
-          </w:rPr>
-          <w:t>rizzainsurance.com</w:t>
-        </w:r>
-      </w:hyperlink>
-      <w:r>
-        <w:rPr>
-          <w:rFonts w:ascii="Inter 18pt SemiBold" w:hAnsi="Inter 18pt SemiBold"/>
-          <w:color w:val="0F4761" w:themeColor="accent1" w:themeShade="BF"/>
-        </w:rPr>
-        <w:t xml:space="preserve"> </w:t>
-      </w:r>
-    </w:p>
-    <w:p>
-      <w:pPr>
-        <w:pStyle w:val="Heading6"/>
-        <w:spacing w:line="300" w:lineRule="auto"/>
-        <w:sectPr>
-          <w:type w:val="continuous"/>
-          <w:pgSz w:w="12240" w:h="15840"/>
-          <w:pgMar w:top="1008" w:right="1008" w:bottom="864" w:left="1008" w:header="706" w:footer="706" w:gutter="0"/>
-          <w:cols w:num="2" w:space="144"/>
-          <w:docGrid w:linePitch="360"/>
-        </w:sectPr>
-      </w:pPr>
-    </w:p>
-    <w:p>
-      <w:pPr>
-        <w:spacing w:line="300" w:lineRule="auto"/>
+      </w:pPr>
+      <w:r>
+        <w:t xml:space="preserve">Built a custom portfolio using HTML5, CSS3, </w:t>
+      </w:r>
+      <w:r>
+        <w:t>JavaScript, along with custom animations and components</w:t>
+      </w:r>
+      <w:r>
+        <w:t>.</w:t>
+      </w:r>
+    </w:p>
+    <w:p>
+      <w:pPr>
         <w:rPr>
           <w:rStyle w:val="SubtleEmphasis"/>
           <w:rFonts w:ascii="Inter SemiBold" w:hAnsi="Inter SemiBold" w:cs="Poppins SemiBold"/>
-          <w:sz w:val="12"/>
-          <w:szCs w:val="12"/>
-        </w:rPr>
-      </w:pPr>
+          <w:sz w:val="16"/>
+          <w:szCs w:val="16"/>
+        </w:rPr>
+      </w:pPr>
+    </w:p>
+    <w:p>
+      <w:pPr>
+        <w:pStyle w:val="Heading1"/>
+        <w:rPr>
+          <w:sz w:val="22"/>
+          <w:szCs w:val="22"/>
+        </w:rPr>
+      </w:pPr>
+      <w:r>
+        <w:rPr>
+          <w:sz w:val="22"/>
+          <w:szCs w:val="22"/>
+        </w:rPr>
+        <w:t>WORK EXPERIENCE</w:t>
+      </w:r>
+    </w:p>
+    <w:p>
+      <w:pPr>
+        <w:pStyle w:val="Heading2"/>
+        <w:spacing w:line="276" w:lineRule="auto"/>
+        <w:rPr>
+          <w:rFonts w:ascii="Inter 18pt Black" w:hAnsi="Inter 18pt Black"/>
+        </w:rPr>
+      </w:pPr>
+      <w:r>
+        <w:rPr>
+          <w:rStyle w:val="Heading2Char"/>
+          <w:rFonts w:ascii="Inter 18pt Black" w:hAnsi="Inter 18pt Black"/>
+        </w:rPr>
+        <w:t>Web Developer</w:t>
+      </w:r>
+      <w:r>
+        <w:rPr>
+          <w:rFonts w:ascii="Inter 18pt Black" w:hAnsi="Inter 18pt Black"/>
+        </w:rPr>
+        <w:tab/>
+      </w:r>
+      <w:r>
+        <w:rPr>
+          <w:rStyle w:val="Heading5Char"/>
+          <w:rFonts w:ascii="Inter 18pt ExtraBold" w:hAnsi="Inter 18pt ExtraBold" w:cs="Poppins ExtraBold"/>
+          <w:i w:val="0"/>
+          <w:iCs w:val="0"/>
+        </w:rPr>
+        <w:t>Sept 2020 - Present</w:t>
+      </w:r>
     </w:p>
     <w:p>
       <w:pPr>
         <w:pStyle w:val="Heading4"/>
         <w:tabs>
           <w:tab w:val="clear" w:pos="540"/>
-          <w:tab w:val="right" w:pos="10170"/>
         </w:tabs>
-        <w:spacing w:line="300" w:lineRule="auto"/>
-        <w:ind w:left="90"/>
-        <w:rPr>
-          <w:rFonts w:ascii="Inter 18pt Black" w:hAnsi="Inter 18pt Black" w:cs="Poppins ExtraBold"/>
-          <w:sz w:val="22"/>
-          <w:szCs w:val="22"/>
-        </w:rPr>
-      </w:pPr>
-      <w:r>
-        <w:rPr>
-          <w:rStyle w:val="Heading2Char"/>
-          <w:rFonts w:ascii="Inter 18pt Black" w:hAnsi="Inter 18pt Black"/>
+        <w:ind w:left="360"/>
+        <w:rPr>
           <w:i w:val="0"/>
           <w:iCs w:val="0"/>
-          <w:sz w:val="22"/>
-          <w:szCs w:val="22"/>
-        </w:rPr>
-        <w:t>Systems Manager</w:t>
-      </w:r>
-      <w:r>
-        <w:rPr>
-          <w:rFonts w:ascii="Inter 18pt Black" w:hAnsi="Inter 18pt Black" w:cs="Poppins ExtraBold"/>
-          <w:sz w:val="22"/>
-          <w:szCs w:val="22"/>
-        </w:rPr>
-        <w:tab/>
-      </w:r>
-      <w:r>
-        <w:rPr>
-          <w:rStyle w:val="Heading5Char"/>
-          <w:rFonts w:ascii="Inter 18pt ExtraBold" w:hAnsi="Inter 18pt ExtraBold" w:cs="Poppins ExtraBold"/>
-          <w:sz w:val="22"/>
-          <w:szCs w:val="22"/>
-        </w:rPr>
-        <w:t>March 2017 – May 2020</w:t>
-      </w:r>
-    </w:p>
-    <w:p>
-      <w:pPr>
-        <w:pStyle w:val="Heading3"/>
-        <w:spacing w:line="300" w:lineRule="auto"/>
-        <w:ind w:left="360"/>
-        <w:rPr>
-          <w:rFonts w:ascii="Inter 18pt ExtraBold" w:hAnsi="Inter 18pt ExtraBold"/>
+        </w:rPr>
+      </w:pPr>
+      <w:r>
+        <w:rPr>
           <w:i w:val="0"/>
           <w:iCs w:val="0"/>
         </w:rPr>
-      </w:pPr>
-      <w:r>
-        <w:rPr>
-          <w:rFonts w:ascii="Inter 18pt ExtraBold" w:hAnsi="Inter 18pt ExtraBold"/>
-          <w:i w:val="0"/>
-          <w:iCs w:val="0"/>
-        </w:rPr>
-        <w:t>Foxtail Property Services Inc. | Stouffville, ON</w:t>
+        <w:t>Freelance | Greater Toronto Area, ON</w:t>
       </w:r>
     </w:p>
     <w:p>
@@ -940,7 +913,16 @@
         <w:pStyle w:val="Heading6"/>
       </w:pPr>
       <w:r>
-        <w:t>Developed and deployed CRM, invoicing, and scheduling systems, achieving a 25% reduction in payroll costs and a 14% revenue increase.</w:t>
+        <w:t xml:space="preserve">Designed, developed, and </w:t>
+      </w:r>
+      <w:r>
+        <w:t>maintained</w:t>
+      </w:r>
+      <w:r>
+        <w:t xml:space="preserve"> </w:t>
+      </w:r>
+      <w:r>
+        <w:t>client websites, utilizing HTML5, CSS3, JavaScript, and Linux web hosting solutions.</w:t>
       </w:r>
     </w:p>
     <w:p>
@@ -948,25 +930,25 @@
         <w:pStyle w:val="Heading6"/>
       </w:pPr>
       <w:r>
-        <w:t>Optimized backend infrastructure to support seamless system integrations.</w:t>
-      </w:r>
-    </w:p>
-    <w:p>
-      <w:pPr>
-        <w:pStyle w:val="Heading6"/>
-        <w:rPr>
-          <w:rStyle w:val="SubtleEmphasis"/>
-          <w:rFonts w:ascii="Inter" w:hAnsi="Inter" w:cs="Segoe UI"/>
-        </w:rPr>
-      </w:pPr>
-      <w:r>
-        <w:t>Streamlined business workflows, improving efficiency and scalability.</w:t>
+        <w:t>Developed custom front-end components and integrated back-end functionality, enhancing user experience</w:t>
+      </w:r>
+      <w:r>
+        <w:t xml:space="preserve">, </w:t>
+      </w:r>
+      <w:r>
+        <w:t>client interaction</w:t>
+      </w:r>
+      <w:r>
+        <w:t>, and increasing online leads and engagement</w:t>
+      </w:r>
+      <w:r>
+        <w:t>.</w:t>
       </w:r>
     </w:p>
     <w:sectPr>
       <w:type w:val="continuous"/>
       <w:pgSz w:w="12240" w:h="15840"/>
-      <w:pgMar w:top="1008" w:right="1008" w:bottom="864" w:left="1008" w:header="706" w:footer="706" w:gutter="0"/>
+      <w:pgMar w:top="1152" w:right="1152" w:bottom="1008" w:left="1152" w:header="706" w:footer="706" w:gutter="0"/>
       <w:cols w:space="708"/>
       <w:docGrid w:linePitch="360"/>
     </w:sectPr>
@@ -2357,7 +2339,7 @@
     <w:link w:val="Heading1Char"/>
     <w:uiPriority w:val="9"/>
     <w:qFormat/>
-    <w:rsid w:val="00615EB1"/>
+    <w:rsid w:val="006B1CB3"/>
     <w:pPr>
       <w:pBdr>
         <w:bottom w:val="single" w:sz="4" w:space="1" w:color="auto"/>
@@ -2366,7 +2348,7 @@
       <w:outlineLvl w:val="0"/>
     </w:pPr>
     <w:rPr>
-      <w:rFonts w:ascii="Poppins Black" w:hAnsi="Poppins Black" w:cs="Poppins Black"/>
+      <w:rFonts w:ascii="Poppins ExtraBold" w:hAnsi="Poppins ExtraBold" w:cs="Poppins ExtraBold"/>
       <w:color w:val="0E2841" w:themeColor="text2"/>
       <w:sz w:val="24"/>
       <w:szCs w:val="24"/>
@@ -2380,19 +2362,17 @@
     <w:uiPriority w:val="9"/>
     <w:unhideWhenUsed/>
     <w:qFormat/>
-    <w:rsid w:val="00883389"/>
+    <w:rsid w:val="00F1496F"/>
     <w:pPr>
       <w:tabs>
-        <w:tab w:val="right" w:pos="9639"/>
+        <w:tab w:val="right" w:pos="10170"/>
       </w:tabs>
-      <w:spacing w:line="240" w:lineRule="auto"/>
-      <w:ind w:left="90"/>
+      <w:spacing w:line="300" w:lineRule="auto"/>
+      <w:ind w:left="86"/>
       <w:outlineLvl w:val="1"/>
     </w:pPr>
     <w:rPr>
-      <w:rFonts w:ascii="Poppins ExtraBold" w:hAnsi="Poppins ExtraBold" w:cs="Poppins ExtraBold"/>
-      <w:sz w:val="22"/>
-      <w:szCs w:val="22"/>
+      <w:rFonts w:ascii="Inter 18pt ExtraBold" w:hAnsi="Inter 18pt ExtraBold" w:cs="Poppins ExtraBold"/>
     </w:rPr>
   </w:style>
   <w:style w:type="paragraph" w:styleId="Heading3">
@@ -2490,40 +2470,37 @@
     <w:next w:val="Normal"/>
     <w:link w:val="Heading8Char"/>
     <w:uiPriority w:val="9"/>
-    <w:semiHidden/>
     <w:unhideWhenUsed/>
     <w:qFormat/>
-    <w:rsid w:val="00360454"/>
+    <w:rsid w:val="00603D32"/>
     <w:pPr>
-      <w:keepNext/>
-      <w:keepLines/>
+      <w:jc w:val="right"/>
       <w:outlineLvl w:val="7"/>
     </w:pPr>
     <w:rPr>
-      <w:rFonts w:eastAsiaTheme="majorEastAsia" w:cstheme="majorBidi"/>
-      <w:i/>
-      <w:iCs/>
-      <w:color w:val="272727" w:themeColor="text1" w:themeTint="D8"/>
+      <w:rFonts w:ascii="Inter 18pt SemiBold" w:hAnsi="Inter 18pt SemiBold" w:cs="Poppins"/>
     </w:rPr>
   </w:style>
   <w:style w:type="paragraph" w:styleId="Heading9">
     <w:name w:val="heading 9"/>
-    <w:basedOn w:val="Normal"/>
+    <w:basedOn w:val="Heading4"/>
     <w:next w:val="Normal"/>
     <w:link w:val="Heading9Char"/>
     <w:uiPriority w:val="9"/>
-    <w:semiHidden/>
     <w:unhideWhenUsed/>
     <w:qFormat/>
-    <w:rsid w:val="00360454"/>
+    <w:rsid w:val="00CA524D"/>
     <w:pPr>
-      <w:keepNext/>
-      <w:keepLines/>
+      <w:tabs>
+        <w:tab w:val="clear" w:pos="540"/>
+      </w:tabs>
+      <w:ind w:left="360"/>
       <w:outlineLvl w:val="8"/>
     </w:pPr>
     <w:rPr>
-      <w:rFonts w:eastAsiaTheme="majorEastAsia" w:cstheme="majorBidi"/>
-      <w:color w:val="272727" w:themeColor="text1" w:themeTint="D8"/>
+      <w:i w:val="0"/>
+      <w:iCs w:val="0"/>
+      <w:color w:val="0F4761" w:themeColor="accent1" w:themeShade="BF"/>
     </w:rPr>
   </w:style>
   <w:style w:type="character" w:default="1" w:styleId="DefaultParagraphFont">
@@ -2557,9 +2534,9 @@
     <w:basedOn w:val="DefaultParagraphFont"/>
     <w:link w:val="Heading1"/>
     <w:uiPriority w:val="9"/>
-    <w:rsid w:val="00615EB1"/>
+    <w:rsid w:val="006B1CB3"/>
     <w:rPr>
-      <w:rFonts w:ascii="Poppins Black" w:hAnsi="Poppins Black" w:cs="Poppins Black"/>
+      <w:rFonts w:ascii="Poppins ExtraBold" w:hAnsi="Poppins ExtraBold" w:cs="Poppins ExtraBold"/>
       <w:color w:val="0E2841" w:themeColor="text2"/>
       <w:sz w:val="24"/>
       <w:szCs w:val="24"/>
@@ -2570,9 +2547,11 @@
     <w:basedOn w:val="DefaultParagraphFont"/>
     <w:link w:val="Heading2"/>
     <w:uiPriority w:val="9"/>
-    <w:rsid w:val="00883389"/>
+    <w:rsid w:val="00F1496F"/>
     <w:rPr>
-      <w:rFonts w:ascii="Poppins ExtraBold" w:hAnsi="Poppins ExtraBold" w:cs="Poppins ExtraBold"/>
+      <w:rFonts w:ascii="Inter 18pt ExtraBold" w:hAnsi="Inter 18pt ExtraBold" w:cs="Poppins ExtraBold"/>
+      <w:sz w:val="20"/>
+      <w:szCs w:val="20"/>
     </w:rPr>
   </w:style>
   <w:style w:type="character" w:customStyle="1" w:styleId="Heading3Char">
@@ -2646,13 +2625,11 @@
     <w:basedOn w:val="DefaultParagraphFont"/>
     <w:link w:val="Heading8"/>
     <w:uiPriority w:val="9"/>
-    <w:semiHidden/>
-    <w:rsid w:val="00360454"/>
+    <w:rsid w:val="00603D32"/>
     <w:rPr>
-      <w:rFonts w:eastAsiaTheme="majorEastAsia" w:cstheme="majorBidi"/>
-      <w:i/>
-      <w:iCs/>
-      <w:color w:val="272727" w:themeColor="text1" w:themeTint="D8"/>
+      <w:rFonts w:ascii="Inter 18pt SemiBold" w:hAnsi="Inter 18pt SemiBold" w:cs="Poppins"/>
+      <w:sz w:val="20"/>
+      <w:szCs w:val="20"/>
     </w:rPr>
   </w:style>
   <w:style w:type="character" w:customStyle="1" w:styleId="Heading9Char">
@@ -2660,11 +2637,12 @@
     <w:basedOn w:val="DefaultParagraphFont"/>
     <w:link w:val="Heading9"/>
     <w:uiPriority w:val="9"/>
-    <w:semiHidden/>
-    <w:rsid w:val="00360454"/>
+    <w:rsid w:val="00CA524D"/>
     <w:rPr>
-      <w:rFonts w:eastAsiaTheme="majorEastAsia" w:cstheme="majorBidi"/>
-      <w:color w:val="272727" w:themeColor="text1" w:themeTint="D8"/>
+      <w:rFonts w:ascii="Inter 18pt SemiBold" w:hAnsi="Inter 18pt SemiBold" w:cs="Segoe UI"/>
+      <w:color w:val="0F4761" w:themeColor="accent1" w:themeShade="BF"/>
+      <w:sz w:val="20"/>
+      <w:szCs w:val="20"/>
     </w:rPr>
   </w:style>
   <w:style w:type="paragraph" w:styleId="Title">

</xml_diff>